<commit_message>
Ciąg dalszy tlumaczenia i zaczeta dokumentacja
</commit_message>
<xml_diff>
--- a/Hopeless Dokumentacja.docx
+++ b/Hopeless Dokumentacja.docx
@@ -1,70 +1,388 @@
 
 <file path=word/document.xml><?xml version="1.0" encoding="utf-8"?>
-<w:document xmlns:wpc="http://schemas.microsoft.com/office/word/2010/wordprocessingCanvas" xmlns:cx="http://schemas.microsoft.com/office/drawing/2014/chartex" xmlns:cx1="http://schemas.microsoft.com/office/drawing/2015/9/8/chartex" xmlns:cx2="http://schemas.microsoft.com/office/drawing/2015/10/21/chartex" xmlns:cx3="http://schemas.microsoft.com/office/drawing/2016/5/9/chartex" xmlns:cx4="http://schemas.microsoft.com/office/drawing/2016/5/10/chartex" xmlns:cx5="http://schemas.microsoft.com/office/drawing/2016/5/11/chartex" xmlns:cx6="http://schemas.microsoft.com/office/drawing/2016/5/12/chartex" xmlns:cx7="http://schemas.microsoft.com/office/drawing/2016/5/13/chartex" xmlns:cx8="http://schemas.microsoft.com/office/drawing/2016/5/14/chartex" xmlns:mc="http://schemas.openxmlformats.org/markup-compatibility/2006" xmlns:aink="http://schemas.microsoft.com/office/drawing/2016/ink" xmlns:am3d="http://schemas.microsoft.com/office/drawing/2017/model3d" xmlns:o="urn:schemas-microsoft-com:office:office" xmlns:r="http://schemas.openxmlformats.org/officeDocument/2006/relationships" xmlns:m="http://schemas.openxmlformats.org/officeDocument/2006/math" xmlns:v="urn:schemas-microsoft-com:vml" xmlns:wp14="http://schemas.microsoft.com/office/word/2010/wordprocessingDrawing" xmlns:wp="http://schemas.openxmlformats.org/drawingml/2006/wordprocessingDrawing" xmlns:w10="urn:schemas-microsoft-com:office:word" xmlns:w="http://schemas.openxmlformats.org/wordprocessingml/2006/main" xmlns:w14="http://schemas.microsoft.com/office/word/2010/wordml" xmlns:w15="http://schemas.microsoft.com/office/word/2012/wordml" xmlns:w16cex="http://schemas.microsoft.com/office/word/2018/wordml/cex" xmlns:w16cid="http://schemas.microsoft.com/office/word/2016/wordml/cid" xmlns:w16="http://schemas.microsoft.com/office/word/2018/wordml" xmlns:w16sdtdh="http://schemas.microsoft.com/office/word/2020/wordml/sdtdatahash" xmlns:w16se="http://schemas.microsoft.com/office/word/2015/wordml/symex" xmlns:wpg="http://schemas.microsoft.com/office/word/2010/wordprocessingGroup" xmlns:wpi="http://schemas.microsoft.com/office/word/2010/wordprocessingInk" xmlns:wne="http://schemas.microsoft.com/office/word/2006/wordml" xmlns:wps="http://schemas.microsoft.com/office/word/2010/wordprocessingShape" mc:Ignorable="w14 w15 w16se w16cid w16 w16cex w16sdtdh wp14">
+<w:document xmlns:wpc="http://schemas.microsoft.com/office/word/2010/wordprocessingCanvas" xmlns:cx="http://schemas.microsoft.com/office/drawing/2014/chartex" xmlns:cx1="http://schemas.microsoft.com/office/drawing/2015/9/8/chartex" xmlns:cx2="http://schemas.microsoft.com/office/drawing/2015/10/21/chartex" xmlns:cx3="http://schemas.microsoft.com/office/drawing/2016/5/9/chartex" xmlns:cx4="http://schemas.microsoft.com/office/drawing/2016/5/10/chartex" xmlns:cx5="http://schemas.microsoft.com/office/drawing/2016/5/11/chartex" xmlns:cx6="http://schemas.microsoft.com/office/drawing/2016/5/12/chartex" xmlns:cx7="http://schemas.microsoft.com/office/drawing/2016/5/13/chartex" xmlns:cx8="http://schemas.microsoft.com/office/drawing/2016/5/14/chartex" xmlns:mc="http://schemas.openxmlformats.org/markup-compatibility/2006" xmlns:aink="http://schemas.microsoft.com/office/drawing/2016/ink" xmlns:am3d="http://schemas.microsoft.com/office/drawing/2017/model3d" xmlns:o="urn:schemas-microsoft-com:office:office" xmlns:oel="http://schemas.microsoft.com/office/2019/extlst" xmlns:r="http://schemas.openxmlformats.org/officeDocument/2006/relationships" xmlns:m="http://schemas.openxmlformats.org/officeDocument/2006/math" xmlns:v="urn:schemas-microsoft-com:vml" xmlns:wp14="http://schemas.microsoft.com/office/word/2010/wordprocessingDrawing" xmlns:wp="http://schemas.openxmlformats.org/drawingml/2006/wordprocessingDrawing" xmlns:w10="urn:schemas-microsoft-com:office:word" xmlns:w="http://schemas.openxmlformats.org/wordprocessingml/2006/main" xmlns:w14="http://schemas.microsoft.com/office/word/2010/wordml" xmlns:w15="http://schemas.microsoft.com/office/word/2012/wordml" xmlns:w16cex="http://schemas.microsoft.com/office/word/2018/wordml/cex" xmlns:w16cid="http://schemas.microsoft.com/office/word/2016/wordml/cid" xmlns:w16="http://schemas.microsoft.com/office/word/2018/wordml" xmlns:w16du="http://schemas.microsoft.com/office/word/2023/wordml/word16du" xmlns:w16sdtdh="http://schemas.microsoft.com/office/word/2020/wordml/sdtdatahash" xmlns:w16se="http://schemas.microsoft.com/office/word/2015/wordml/symex" xmlns:wpg="http://schemas.microsoft.com/office/word/2010/wordprocessingGroup" xmlns:wpi="http://schemas.microsoft.com/office/word/2010/wordprocessingInk" xmlns:wne="http://schemas.microsoft.com/office/word/2006/wordml" xmlns:wps="http://schemas.microsoft.com/office/word/2010/wordprocessingShape" mc:Ignorable="w14 w15 w16se w16cid w16 w16cex w16sdtdh w16du wp14">
   <w:body>
     <w:p>
       <w:pPr>
         <w:pStyle w:val="Tytu"/>
         <w:jc w:val="center"/>
-      </w:pPr>
-      <w:r>
-        <w:t>Projekt Hopeless</w:t>
-      </w:r>
+        <w:rPr>
+          <w:sz w:val="96"/>
+          <w:szCs w:val="96"/>
+        </w:rPr>
+      </w:pPr>
+      <w:r>
+        <w:rPr>
+          <w:sz w:val="96"/>
+          <w:szCs w:val="96"/>
+        </w:rPr>
+        <w:t xml:space="preserve">Projekt </w:t>
+      </w:r>
+      <w:proofErr w:type="spellStart"/>
+      <w:r>
+        <w:rPr>
+          <w:sz w:val="96"/>
+          <w:szCs w:val="96"/>
+        </w:rPr>
+        <w:t>Hopeless</w:t>
+      </w:r>
+      <w:proofErr w:type="spellEnd"/>
     </w:p>
     <w:p/>
     <w:p>
-      <w:r>
-        <w:t>Wyjatki</w:t>
-      </w:r>
-      <w:r>
-        <w:br/>
-        <w:t>-Przy probie zalozenia ekwipunku postaci dla której on nie pasuje</w:t>
+      <w:pPr>
+        <w:ind w:firstLine="708"/>
+        <w:jc w:val="right"/>
+        <w:rPr>
+          <w:sz w:val="28"/>
+          <w:szCs w:val="28"/>
+        </w:rPr>
+      </w:pPr>
+      <w:r>
+        <w:rPr>
+          <w:sz w:val="28"/>
+          <w:szCs w:val="28"/>
+        </w:rPr>
+        <w:t>Wykonali: Piotr Krynicki i Mateusz Kałuski</w:t>
       </w:r>
     </w:p>
     <w:p>
-      <w:r>
-        <w:t>Interfejsy</w:t>
+      <w:pPr>
+        <w:pStyle w:val="Nagwek1"/>
+        <w:numPr>
+          <w:ilvl w:val="0"/>
+          <w:numId w:val="1"/>
+        </w:numPr>
+        <w:rPr>
+          <w:sz w:val="40"/>
+          <w:szCs w:val="40"/>
+        </w:rPr>
+      </w:pPr>
+      <w:r>
+        <w:rPr>
+          <w:sz w:val="40"/>
+          <w:szCs w:val="40"/>
+        </w:rPr>
+        <w:t>Wprowadzenie</w:t>
       </w:r>
     </w:p>
     <w:p>
-      <w:r>
-        <w:t>- Interfejs Ekwipunku</w:t>
+      <w:pPr>
+        <w:rPr>
+          <w:sz w:val="28"/>
+          <w:szCs w:val="28"/>
+        </w:rPr>
+      </w:pPr>
+      <w:r>
+        <w:t xml:space="preserve"> </w:t>
+      </w:r>
+      <w:r>
+        <w:rPr>
+          <w:sz w:val="28"/>
+          <w:szCs w:val="28"/>
+        </w:rPr>
+        <w:t xml:space="preserve">Jest to aplikacje wykonana za pomocą programu Visual Studio wykorzystując Windows </w:t>
+      </w:r>
+      <w:proofErr w:type="spellStart"/>
+      <w:r>
+        <w:rPr>
+          <w:sz w:val="28"/>
+          <w:szCs w:val="28"/>
+        </w:rPr>
+        <w:t>Forms</w:t>
+      </w:r>
+      <w:proofErr w:type="spellEnd"/>
+      <w:r>
+        <w:rPr>
+          <w:sz w:val="28"/>
+          <w:szCs w:val="28"/>
+        </w:rPr>
+        <w:t xml:space="preserve">. Aplikacja jest grą </w:t>
+      </w:r>
+      <w:proofErr w:type="spellStart"/>
+      <w:r>
+        <w:rPr>
+          <w:sz w:val="28"/>
+          <w:szCs w:val="28"/>
+        </w:rPr>
+        <w:t>turową</w:t>
+      </w:r>
+      <w:proofErr w:type="spellEnd"/>
+      <w:r>
+        <w:rPr>
+          <w:sz w:val="28"/>
+          <w:szCs w:val="28"/>
+        </w:rPr>
+        <w:t xml:space="preserve"> wzorowaną na grze „</w:t>
+      </w:r>
+      <w:proofErr w:type="spellStart"/>
+      <w:r>
+        <w:rPr>
+          <w:sz w:val="28"/>
+          <w:szCs w:val="28"/>
+        </w:rPr>
+        <w:t>Darkest</w:t>
+      </w:r>
+      <w:proofErr w:type="spellEnd"/>
+      <w:r>
+        <w:rPr>
+          <w:sz w:val="28"/>
+          <w:szCs w:val="28"/>
+        </w:rPr>
+        <w:t xml:space="preserve"> Dungeon”</w:t>
+      </w:r>
+      <w:r>
+        <w:rPr>
+          <w:sz w:val="28"/>
+          <w:szCs w:val="28"/>
+        </w:rPr>
+        <w:t>.</w:t>
+      </w:r>
+      <w:r>
+        <w:rPr>
+          <w:sz w:val="28"/>
+          <w:szCs w:val="28"/>
+        </w:rPr>
+        <w:t xml:space="preserve"> </w:t>
+      </w:r>
+      <w:r>
+        <w:rPr>
+          <w:sz w:val="28"/>
+          <w:szCs w:val="28"/>
+        </w:rPr>
+        <w:t xml:space="preserve">Gra posiada wiele typowych dla tego typu gier funkcjonalności jak kreator drużyny, zarządzanie ekwipunkiem, walkę </w:t>
+      </w:r>
+      <w:proofErr w:type="spellStart"/>
+      <w:r>
+        <w:rPr>
+          <w:sz w:val="28"/>
+          <w:szCs w:val="28"/>
+        </w:rPr>
+        <w:t>turową</w:t>
+      </w:r>
+      <w:proofErr w:type="spellEnd"/>
+      <w:r>
+        <w:rPr>
+          <w:sz w:val="28"/>
+          <w:szCs w:val="28"/>
+        </w:rPr>
+        <w:t xml:space="preserve"> i wiele innych, które zostaną lepiej opisane w dalszej części dokumentacji</w:t>
+      </w:r>
+      <w:r>
+        <w:rPr>
+          <w:sz w:val="28"/>
+          <w:szCs w:val="28"/>
+        </w:rPr>
+        <w:t>.</w:t>
       </w:r>
     </w:p>
     <w:p>
-      <w:r>
-        <w:t>Generycznosc</w:t>
-      </w:r>
-    </w:p>
-    <w:p>
-      <w:r>
-        <w:t>-Metoda generyczna czteroparametrowa która będzie sluzyc do trzymania druzyny bohaterow i potworow</w:t>
-      </w:r>
-    </w:p>
-    <w:p>
-      <w:r>
-        <w:t>Delegaty</w:t>
-      </w:r>
-    </w:p>
-    <w:p>
-      <w:r>
-        <w:t>-</w:t>
-      </w:r>
-    </w:p>
-    <w:p>
-      <w:r>
-        <w:t>Metody rozszerzeniowe</w:t>
+      <w:pPr>
+        <w:pStyle w:val="Nagwek1"/>
+        <w:numPr>
+          <w:ilvl w:val="0"/>
+          <w:numId w:val="1"/>
+        </w:numPr>
+        <w:rPr>
+          <w:sz w:val="40"/>
+          <w:szCs w:val="40"/>
+        </w:rPr>
+      </w:pPr>
+      <w:r>
+        <w:rPr>
+          <w:sz w:val="40"/>
+          <w:szCs w:val="40"/>
+        </w:rPr>
+        <w:t>Repozytorium</w:t>
       </w:r>
     </w:p>
     <w:p/>
     <w:p>
-      <w:r>
-        <w:t>LINQ</w:t>
+      <w:pPr>
+        <w:pStyle w:val="Nagwek1"/>
+        <w:numPr>
+          <w:ilvl w:val="0"/>
+          <w:numId w:val="1"/>
+        </w:numPr>
+        <w:rPr>
+          <w:sz w:val="40"/>
+          <w:szCs w:val="40"/>
+        </w:rPr>
+      </w:pPr>
+      <w:r>
+        <w:rPr>
+          <w:sz w:val="40"/>
+          <w:szCs w:val="40"/>
+        </w:rPr>
+        <w:t>Spis Funkcjonalności</w:t>
       </w:r>
     </w:p>
     <w:p>
-      <w:r>
-        <w:t>-Sortowanie przedmiotow w Ekwipunku</w:t>
+      <w:pPr>
+        <w:pStyle w:val="Akapitzlist"/>
+        <w:numPr>
+          <w:ilvl w:val="0"/>
+          <w:numId w:val="2"/>
+        </w:numPr>
+        <w:rPr>
+          <w:sz w:val="28"/>
+          <w:szCs w:val="28"/>
+        </w:rPr>
+      </w:pPr>
+      <w:r>
+        <w:rPr>
+          <w:sz w:val="28"/>
+          <w:szCs w:val="28"/>
+        </w:rPr>
+        <w:t>Zapisywanie i wczytywanie gry,</w:t>
+      </w:r>
+    </w:p>
+    <w:p>
+      <w:pPr>
+        <w:pStyle w:val="Akapitzlist"/>
+        <w:numPr>
+          <w:ilvl w:val="0"/>
+          <w:numId w:val="2"/>
+        </w:numPr>
+        <w:rPr>
+          <w:sz w:val="28"/>
+          <w:szCs w:val="28"/>
+        </w:rPr>
+      </w:pPr>
+      <w:r>
+        <w:rPr>
+          <w:sz w:val="28"/>
+          <w:szCs w:val="28"/>
+        </w:rPr>
+        <w:t>Kreator Drużyny,</w:t>
+      </w:r>
+    </w:p>
+    <w:p>
+      <w:pPr>
+        <w:pStyle w:val="Akapitzlist"/>
+        <w:numPr>
+          <w:ilvl w:val="0"/>
+          <w:numId w:val="2"/>
+        </w:numPr>
+        <w:rPr>
+          <w:sz w:val="28"/>
+          <w:szCs w:val="28"/>
+        </w:rPr>
+      </w:pPr>
+      <w:r>
+        <w:rPr>
+          <w:sz w:val="28"/>
+          <w:szCs w:val="28"/>
+        </w:rPr>
+        <w:t>Zarządzanie Ekwipunkiem,</w:t>
+      </w:r>
+    </w:p>
+    <w:p>
+      <w:pPr>
+        <w:pStyle w:val="Akapitzlist"/>
+        <w:numPr>
+          <w:ilvl w:val="0"/>
+          <w:numId w:val="2"/>
+        </w:numPr>
+        <w:rPr>
+          <w:sz w:val="28"/>
+          <w:szCs w:val="28"/>
+        </w:rPr>
+      </w:pPr>
+      <w:r>
+        <w:rPr>
+          <w:sz w:val="28"/>
+          <w:szCs w:val="28"/>
+        </w:rPr>
+        <w:t>Sklep,</w:t>
+      </w:r>
+    </w:p>
+    <w:p>
+      <w:pPr>
+        <w:pStyle w:val="Akapitzlist"/>
+        <w:numPr>
+          <w:ilvl w:val="0"/>
+          <w:numId w:val="2"/>
+        </w:numPr>
+        <w:rPr>
+          <w:sz w:val="28"/>
+          <w:szCs w:val="28"/>
+        </w:rPr>
+      </w:pPr>
+      <w:r>
+        <w:rPr>
+          <w:sz w:val="28"/>
+          <w:szCs w:val="28"/>
+        </w:rPr>
+        <w:t>Generowanie Wypraw,</w:t>
+      </w:r>
+    </w:p>
+    <w:p>
+      <w:pPr>
+        <w:pStyle w:val="Akapitzlist"/>
+        <w:numPr>
+          <w:ilvl w:val="0"/>
+          <w:numId w:val="2"/>
+        </w:numPr>
+        <w:rPr>
+          <w:sz w:val="28"/>
+          <w:szCs w:val="28"/>
+        </w:rPr>
+      </w:pPr>
+      <w:r>
+        <w:rPr>
+          <w:sz w:val="28"/>
+          <w:szCs w:val="28"/>
+        </w:rPr>
+        <w:t>Walka Turowa</w:t>
+      </w:r>
+    </w:p>
+    <w:p>
+      <w:pPr>
+        <w:pStyle w:val="Nagwek1"/>
+        <w:numPr>
+          <w:ilvl w:val="0"/>
+          <w:numId w:val="1"/>
+        </w:numPr>
+        <w:rPr>
+          <w:sz w:val="40"/>
+          <w:szCs w:val="40"/>
+        </w:rPr>
+      </w:pPr>
+      <w:r>
+        <w:rPr>
+          <w:sz w:val="40"/>
+          <w:szCs w:val="40"/>
+        </w:rPr>
+        <w:t>Opis</w:t>
+      </w:r>
+      <w:r>
+        <w:rPr>
+          <w:sz w:val="40"/>
+          <w:szCs w:val="40"/>
+        </w:rPr>
+        <w:t xml:space="preserve"> Funkcjonalności</w:t>
+      </w:r>
+    </w:p>
+    <w:p/>
+    <w:p>
+      <w:pPr>
+        <w:pStyle w:val="Nagwek1"/>
+        <w:numPr>
+          <w:ilvl w:val="0"/>
+          <w:numId w:val="1"/>
+        </w:numPr>
+        <w:rPr>
+          <w:sz w:val="36"/>
+          <w:szCs w:val="36"/>
+        </w:rPr>
+      </w:pPr>
+      <w:r>
+        <w:rPr>
+          <w:sz w:val="36"/>
+          <w:szCs w:val="36"/>
+        </w:rPr>
+        <w:t>Diagram Klas</w:t>
       </w:r>
     </w:p>
     <w:sectPr>
@@ -77,8 +395,222 @@
 </w:document>
 </file>
 
+<file path=word/numbering.xml><?xml version="1.0" encoding="utf-8"?>
+<w:numbering xmlns:wpc="http://schemas.microsoft.com/office/word/2010/wordprocessingCanvas" xmlns:cx="http://schemas.microsoft.com/office/drawing/2014/chartex" xmlns:cx1="http://schemas.microsoft.com/office/drawing/2015/9/8/chartex" xmlns:cx2="http://schemas.microsoft.com/office/drawing/2015/10/21/chartex" xmlns:cx3="http://schemas.microsoft.com/office/drawing/2016/5/9/chartex" xmlns:cx4="http://schemas.microsoft.com/office/drawing/2016/5/10/chartex" xmlns:cx5="http://schemas.microsoft.com/office/drawing/2016/5/11/chartex" xmlns:cx6="http://schemas.microsoft.com/office/drawing/2016/5/12/chartex" xmlns:cx7="http://schemas.microsoft.com/office/drawing/2016/5/13/chartex" xmlns:cx8="http://schemas.microsoft.com/office/drawing/2016/5/14/chartex" xmlns:mc="http://schemas.openxmlformats.org/markup-compatibility/2006" xmlns:aink="http://schemas.microsoft.com/office/drawing/2016/ink" xmlns:am3d="http://schemas.microsoft.com/office/drawing/2017/model3d" xmlns:o="urn:schemas-microsoft-com:office:office" xmlns:oel="http://schemas.microsoft.com/office/2019/extlst" xmlns:r="http://schemas.openxmlformats.org/officeDocument/2006/relationships" xmlns:m="http://schemas.openxmlformats.org/officeDocument/2006/math" xmlns:v="urn:schemas-microsoft-com:vml" xmlns:wp14="http://schemas.microsoft.com/office/word/2010/wordprocessingDrawing" xmlns:wp="http://schemas.openxmlformats.org/drawingml/2006/wordprocessingDrawing" xmlns:w10="urn:schemas-microsoft-com:office:word" xmlns:w="http://schemas.openxmlformats.org/wordprocessingml/2006/main" xmlns:w14="http://schemas.microsoft.com/office/word/2010/wordml" xmlns:w15="http://schemas.microsoft.com/office/word/2012/wordml" xmlns:w16cex="http://schemas.microsoft.com/office/word/2018/wordml/cex" xmlns:w16cid="http://schemas.microsoft.com/office/word/2016/wordml/cid" xmlns:w16="http://schemas.microsoft.com/office/word/2018/wordml" xmlns:w16du="http://schemas.microsoft.com/office/word/2023/wordml/word16du" xmlns:w16sdtdh="http://schemas.microsoft.com/office/word/2020/wordml/sdtdatahash" xmlns:w16se="http://schemas.microsoft.com/office/word/2015/wordml/symex" xmlns:wpg="http://schemas.microsoft.com/office/word/2010/wordprocessingGroup" xmlns:wpi="http://schemas.microsoft.com/office/word/2010/wordprocessingInk" xmlns:wne="http://schemas.microsoft.com/office/word/2006/wordml" xmlns:wps="http://schemas.microsoft.com/office/word/2010/wordprocessingShape" mc:Ignorable="w14 w15 w16se w16cid w16 w16cex w16sdtdh w16du wp14">
+  <w:abstractNum w:abstractNumId="0" w15:restartNumberingAfterBreak="0">
+    <w:nsid w:val="0497363B"/>
+    <w:multiLevelType w:val="hybridMultilevel"/>
+    <w:tmpl w:val="11BCC796"/>
+    <w:lvl w:ilvl="0" w:tplc="CCCEACCE">
+      <w:start w:val="1"/>
+      <w:numFmt w:val="decimal"/>
+      <w:lvlText w:val="%1."/>
+      <w:lvlJc w:val="left"/>
+      <w:pPr>
+        <w:ind w:left="720" w:hanging="360"/>
+      </w:pPr>
+      <w:rPr>
+        <w:sz w:val="40"/>
+        <w:szCs w:val="40"/>
+      </w:rPr>
+    </w:lvl>
+    <w:lvl w:ilvl="1" w:tplc="04150019" w:tentative="1">
+      <w:start w:val="1"/>
+      <w:numFmt w:val="lowerLetter"/>
+      <w:lvlText w:val="%2."/>
+      <w:lvlJc w:val="left"/>
+      <w:pPr>
+        <w:ind w:left="1440" w:hanging="360"/>
+      </w:pPr>
+    </w:lvl>
+    <w:lvl w:ilvl="2" w:tplc="0415001B" w:tentative="1">
+      <w:start w:val="1"/>
+      <w:numFmt w:val="lowerRoman"/>
+      <w:lvlText w:val="%3."/>
+      <w:lvlJc w:val="right"/>
+      <w:pPr>
+        <w:ind w:left="2160" w:hanging="180"/>
+      </w:pPr>
+    </w:lvl>
+    <w:lvl w:ilvl="3" w:tplc="0415000F" w:tentative="1">
+      <w:start w:val="1"/>
+      <w:numFmt w:val="decimal"/>
+      <w:lvlText w:val="%4."/>
+      <w:lvlJc w:val="left"/>
+      <w:pPr>
+        <w:ind w:left="2880" w:hanging="360"/>
+      </w:pPr>
+    </w:lvl>
+    <w:lvl w:ilvl="4" w:tplc="04150019" w:tentative="1">
+      <w:start w:val="1"/>
+      <w:numFmt w:val="lowerLetter"/>
+      <w:lvlText w:val="%5."/>
+      <w:lvlJc w:val="left"/>
+      <w:pPr>
+        <w:ind w:left="3600" w:hanging="360"/>
+      </w:pPr>
+    </w:lvl>
+    <w:lvl w:ilvl="5" w:tplc="0415001B" w:tentative="1">
+      <w:start w:val="1"/>
+      <w:numFmt w:val="lowerRoman"/>
+      <w:lvlText w:val="%6."/>
+      <w:lvlJc w:val="right"/>
+      <w:pPr>
+        <w:ind w:left="4320" w:hanging="180"/>
+      </w:pPr>
+    </w:lvl>
+    <w:lvl w:ilvl="6" w:tplc="0415000F" w:tentative="1">
+      <w:start w:val="1"/>
+      <w:numFmt w:val="decimal"/>
+      <w:lvlText w:val="%7."/>
+      <w:lvlJc w:val="left"/>
+      <w:pPr>
+        <w:ind w:left="5040" w:hanging="360"/>
+      </w:pPr>
+    </w:lvl>
+    <w:lvl w:ilvl="7" w:tplc="04150019" w:tentative="1">
+      <w:start w:val="1"/>
+      <w:numFmt w:val="lowerLetter"/>
+      <w:lvlText w:val="%8."/>
+      <w:lvlJc w:val="left"/>
+      <w:pPr>
+        <w:ind w:left="5760" w:hanging="360"/>
+      </w:pPr>
+    </w:lvl>
+    <w:lvl w:ilvl="8" w:tplc="0415001B" w:tentative="1">
+      <w:start w:val="1"/>
+      <w:numFmt w:val="lowerRoman"/>
+      <w:lvlText w:val="%9."/>
+      <w:lvlJc w:val="right"/>
+      <w:pPr>
+        <w:ind w:left="6480" w:hanging="180"/>
+      </w:pPr>
+    </w:lvl>
+  </w:abstractNum>
+  <w:abstractNum w:abstractNumId="1" w15:restartNumberingAfterBreak="0">
+    <w:nsid w:val="259A4183"/>
+    <w:multiLevelType w:val="hybridMultilevel"/>
+    <w:tmpl w:val="263AE422"/>
+    <w:lvl w:ilvl="0" w:tplc="04150001">
+      <w:start w:val="1"/>
+      <w:numFmt w:val="bullet"/>
+      <w:lvlText w:val=""/>
+      <w:lvlJc w:val="left"/>
+      <w:pPr>
+        <w:ind w:left="720" w:hanging="360"/>
+      </w:pPr>
+      <w:rPr>
+        <w:rFonts w:ascii="Symbol" w:hAnsi="Symbol" w:hint="default"/>
+      </w:rPr>
+    </w:lvl>
+    <w:lvl w:ilvl="1" w:tplc="04150003" w:tentative="1">
+      <w:start w:val="1"/>
+      <w:numFmt w:val="bullet"/>
+      <w:lvlText w:val="o"/>
+      <w:lvlJc w:val="left"/>
+      <w:pPr>
+        <w:ind w:left="1440" w:hanging="360"/>
+      </w:pPr>
+      <w:rPr>
+        <w:rFonts w:ascii="Courier New" w:hAnsi="Courier New" w:cs="Courier New" w:hint="default"/>
+      </w:rPr>
+    </w:lvl>
+    <w:lvl w:ilvl="2" w:tplc="04150005" w:tentative="1">
+      <w:start w:val="1"/>
+      <w:numFmt w:val="bullet"/>
+      <w:lvlText w:val=""/>
+      <w:lvlJc w:val="left"/>
+      <w:pPr>
+        <w:ind w:left="2160" w:hanging="360"/>
+      </w:pPr>
+      <w:rPr>
+        <w:rFonts w:ascii="Wingdings" w:hAnsi="Wingdings" w:hint="default"/>
+      </w:rPr>
+    </w:lvl>
+    <w:lvl w:ilvl="3" w:tplc="04150001" w:tentative="1">
+      <w:start w:val="1"/>
+      <w:numFmt w:val="bullet"/>
+      <w:lvlText w:val=""/>
+      <w:lvlJc w:val="left"/>
+      <w:pPr>
+        <w:ind w:left="2880" w:hanging="360"/>
+      </w:pPr>
+      <w:rPr>
+        <w:rFonts w:ascii="Symbol" w:hAnsi="Symbol" w:hint="default"/>
+      </w:rPr>
+    </w:lvl>
+    <w:lvl w:ilvl="4" w:tplc="04150003" w:tentative="1">
+      <w:start w:val="1"/>
+      <w:numFmt w:val="bullet"/>
+      <w:lvlText w:val="o"/>
+      <w:lvlJc w:val="left"/>
+      <w:pPr>
+        <w:ind w:left="3600" w:hanging="360"/>
+      </w:pPr>
+      <w:rPr>
+        <w:rFonts w:ascii="Courier New" w:hAnsi="Courier New" w:cs="Courier New" w:hint="default"/>
+      </w:rPr>
+    </w:lvl>
+    <w:lvl w:ilvl="5" w:tplc="04150005" w:tentative="1">
+      <w:start w:val="1"/>
+      <w:numFmt w:val="bullet"/>
+      <w:lvlText w:val=""/>
+      <w:lvlJc w:val="left"/>
+      <w:pPr>
+        <w:ind w:left="4320" w:hanging="360"/>
+      </w:pPr>
+      <w:rPr>
+        <w:rFonts w:ascii="Wingdings" w:hAnsi="Wingdings" w:hint="default"/>
+      </w:rPr>
+    </w:lvl>
+    <w:lvl w:ilvl="6" w:tplc="04150001" w:tentative="1">
+      <w:start w:val="1"/>
+      <w:numFmt w:val="bullet"/>
+      <w:lvlText w:val=""/>
+      <w:lvlJc w:val="left"/>
+      <w:pPr>
+        <w:ind w:left="5040" w:hanging="360"/>
+      </w:pPr>
+      <w:rPr>
+        <w:rFonts w:ascii="Symbol" w:hAnsi="Symbol" w:hint="default"/>
+      </w:rPr>
+    </w:lvl>
+    <w:lvl w:ilvl="7" w:tplc="04150003" w:tentative="1">
+      <w:start w:val="1"/>
+      <w:numFmt w:val="bullet"/>
+      <w:lvlText w:val="o"/>
+      <w:lvlJc w:val="left"/>
+      <w:pPr>
+        <w:ind w:left="5760" w:hanging="360"/>
+      </w:pPr>
+      <w:rPr>
+        <w:rFonts w:ascii="Courier New" w:hAnsi="Courier New" w:cs="Courier New" w:hint="default"/>
+      </w:rPr>
+    </w:lvl>
+    <w:lvl w:ilvl="8" w:tplc="04150005" w:tentative="1">
+      <w:start w:val="1"/>
+      <w:numFmt w:val="bullet"/>
+      <w:lvlText w:val=""/>
+      <w:lvlJc w:val="left"/>
+      <w:pPr>
+        <w:ind w:left="6480" w:hanging="360"/>
+      </w:pPr>
+      <w:rPr>
+        <w:rFonts w:ascii="Wingdings" w:hAnsi="Wingdings" w:hint="default"/>
+      </w:rPr>
+    </w:lvl>
+  </w:abstractNum>
+  <w:num w:numId="1" w16cid:durableId="1882161040">
+    <w:abstractNumId w:val="0"/>
+  </w:num>
+  <w:num w:numId="2" w16cid:durableId="1224216453">
+    <w:abstractNumId w:val="1"/>
+  </w:num>
+</w:numbering>
+</file>
+
 <file path=word/styles.xml><?xml version="1.0" encoding="utf-8"?>
-<w:styles xmlns:mc="http://schemas.openxmlformats.org/markup-compatibility/2006" xmlns:r="http://schemas.openxmlformats.org/officeDocument/2006/relationships" xmlns:w="http://schemas.openxmlformats.org/wordprocessingml/2006/main" xmlns:w14="http://schemas.microsoft.com/office/word/2010/wordml" xmlns:w15="http://schemas.microsoft.com/office/word/2012/wordml" xmlns:w16cex="http://schemas.microsoft.com/office/word/2018/wordml/cex" xmlns:w16cid="http://schemas.microsoft.com/office/word/2016/wordml/cid" xmlns:w16="http://schemas.microsoft.com/office/word/2018/wordml" xmlns:w16sdtdh="http://schemas.microsoft.com/office/word/2020/wordml/sdtdatahash" xmlns:w16se="http://schemas.microsoft.com/office/word/2015/wordml/symex" mc:Ignorable="w14 w15 w16se w16cid w16 w16cex w16sdtdh">
+<w:styles xmlns:mc="http://schemas.openxmlformats.org/markup-compatibility/2006" xmlns:r="http://schemas.openxmlformats.org/officeDocument/2006/relationships" xmlns:w="http://schemas.openxmlformats.org/wordprocessingml/2006/main" xmlns:w14="http://schemas.microsoft.com/office/word/2010/wordml" xmlns:w15="http://schemas.microsoft.com/office/word/2012/wordml" xmlns:w16cex="http://schemas.microsoft.com/office/word/2018/wordml/cex" xmlns:w16cid="http://schemas.microsoft.com/office/word/2016/wordml/cid" xmlns:w16="http://schemas.microsoft.com/office/word/2018/wordml" xmlns:w16du="http://schemas.microsoft.com/office/word/2023/wordml/word16du" xmlns:w16sdtdh="http://schemas.microsoft.com/office/word/2020/wordml/sdtdatahash" xmlns:w16se="http://schemas.microsoft.com/office/word/2015/wordml/symex" mc:Ignorable="w14 w15 w16se w16cid w16 w16cex w16sdtdh w16du">
   <w:docDefaults>
     <w:rPrDefault>
       <w:rPr>
@@ -476,6 +1008,49 @@
     <w:name w:val="Normal"/>
     <w:qFormat/>
   </w:style>
+  <w:style w:type="paragraph" w:styleId="Nagwek1">
+    <w:name w:val="heading 1"/>
+    <w:basedOn w:val="Normalny"/>
+    <w:next w:val="Normalny"/>
+    <w:link w:val="Nagwek1Znak"/>
+    <w:uiPriority w:val="9"/>
+    <w:qFormat/>
+    <w:rsid w:val="0087579B"/>
+    <w:pPr>
+      <w:keepNext/>
+      <w:keepLines/>
+      <w:spacing w:before="240" w:after="0"/>
+      <w:outlineLvl w:val="0"/>
+    </w:pPr>
+    <w:rPr>
+      <w:rFonts w:asciiTheme="majorHAnsi" w:eastAsiaTheme="majorEastAsia" w:hAnsiTheme="majorHAnsi" w:cstheme="majorBidi"/>
+      <w:color w:val="2F5496" w:themeColor="accent1" w:themeShade="BF"/>
+      <w:sz w:val="32"/>
+      <w:szCs w:val="32"/>
+    </w:rPr>
+  </w:style>
+  <w:style w:type="paragraph" w:styleId="Nagwek2">
+    <w:name w:val="heading 2"/>
+    <w:basedOn w:val="Normalny"/>
+    <w:next w:val="Normalny"/>
+    <w:link w:val="Nagwek2Znak"/>
+    <w:uiPriority w:val="9"/>
+    <w:unhideWhenUsed/>
+    <w:qFormat/>
+    <w:rsid w:val="003D604D"/>
+    <w:pPr>
+      <w:keepNext/>
+      <w:keepLines/>
+      <w:spacing w:before="40" w:after="0"/>
+      <w:outlineLvl w:val="1"/>
+    </w:pPr>
+    <w:rPr>
+      <w:rFonts w:asciiTheme="majorHAnsi" w:eastAsiaTheme="majorEastAsia" w:hAnsiTheme="majorHAnsi" w:cstheme="majorBidi"/>
+      <w:color w:val="2F5496" w:themeColor="accent1" w:themeShade="BF"/>
+      <w:sz w:val="26"/>
+      <w:szCs w:val="26"/>
+    </w:rPr>
+  </w:style>
   <w:style w:type="character" w:default="1" w:styleId="Domylnaczcionkaakapitu">
     <w:name w:val="Default Paragraph Font"/>
     <w:uiPriority w:val="1"/>
@@ -535,6 +1110,43 @@
       <w:kern w:val="28"/>
       <w:sz w:val="56"/>
       <w:szCs w:val="56"/>
+    </w:rPr>
+  </w:style>
+  <w:style w:type="character" w:customStyle="1" w:styleId="Nagwek1Znak">
+    <w:name w:val="Nagłówek 1 Znak"/>
+    <w:basedOn w:val="Domylnaczcionkaakapitu"/>
+    <w:link w:val="Nagwek1"/>
+    <w:uiPriority w:val="9"/>
+    <w:rsid w:val="0087579B"/>
+    <w:rPr>
+      <w:rFonts w:asciiTheme="majorHAnsi" w:eastAsiaTheme="majorEastAsia" w:hAnsiTheme="majorHAnsi" w:cstheme="majorBidi"/>
+      <w:color w:val="2F5496" w:themeColor="accent1" w:themeShade="BF"/>
+      <w:sz w:val="32"/>
+      <w:szCs w:val="32"/>
+    </w:rPr>
+  </w:style>
+  <w:style w:type="paragraph" w:styleId="Akapitzlist">
+    <w:name w:val="List Paragraph"/>
+    <w:basedOn w:val="Normalny"/>
+    <w:uiPriority w:val="34"/>
+    <w:qFormat/>
+    <w:rsid w:val="00A01EE8"/>
+    <w:pPr>
+      <w:ind w:left="720"/>
+      <w:contextualSpacing/>
+    </w:pPr>
+  </w:style>
+  <w:style w:type="character" w:customStyle="1" w:styleId="Nagwek2Znak">
+    <w:name w:val="Nagłówek 2 Znak"/>
+    <w:basedOn w:val="Domylnaczcionkaakapitu"/>
+    <w:link w:val="Nagwek2"/>
+    <w:uiPriority w:val="9"/>
+    <w:rsid w:val="003D604D"/>
+    <w:rPr>
+      <w:rFonts w:asciiTheme="majorHAnsi" w:eastAsiaTheme="majorEastAsia" w:hAnsiTheme="majorHAnsi" w:cstheme="majorBidi"/>
+      <w:color w:val="2F5496" w:themeColor="accent1" w:themeShade="BF"/>
+      <w:sz w:val="26"/>
+      <w:szCs w:val="26"/>
     </w:rPr>
   </w:style>
 </w:styles>

</xml_diff>